<commit_message>
SHA-2 incluye captura de pantallla del proyecto en Gitlab y sus miembros.
</commit_message>
<xml_diff>
--- a/Documentos Sprint/Sprint 1.docx
+++ b/Documentos Sprint/Sprint 1.docx
@@ -1002,6 +1002,102 @@
         </w:rPr>
         <w:t xml:space="preserve">Captura de pantalla de los miembros presentes dentro del repositorio. </w:t>
       </w:r>
+    </w:p>
+    <w:p>
+      <w:pPr>
+        <w:pStyle w:val="Prrafodelista"/>
+        <w:rPr>
+          <w:b/>
+          <w:bCs/>
+          <w:sz w:val="24"/>
+          <w:szCs w:val="24"/>
+        </w:rPr>
+      </w:pPr>
+    </w:p>
+    <w:p>
+      <w:pPr>
+        <w:pStyle w:val="Prrafodelista"/>
+        <w:rPr>
+          <w:b/>
+          <w:bCs/>
+          <w:sz w:val="24"/>
+          <w:szCs w:val="24"/>
+        </w:rPr>
+      </w:pPr>
+    </w:p>
+    <w:p>
+      <w:pPr>
+        <w:pStyle w:val="Prrafodelista"/>
+        <w:rPr>
+          <w:b/>
+          <w:bCs/>
+          <w:sz w:val="24"/>
+          <w:szCs w:val="24"/>
+        </w:rPr>
+      </w:pPr>
+    </w:p>
+    <w:p>
+      <w:pPr>
+        <w:pStyle w:val="Prrafodelista"/>
+        <w:rPr>
+          <w:b/>
+          <w:bCs/>
+          <w:sz w:val="24"/>
+          <w:szCs w:val="24"/>
+        </w:rPr>
+      </w:pPr>
+      <w:r>
+        <w:rPr>
+          <w:noProof/>
+        </w:rPr>
+        <w:lastRenderedPageBreak/>
+        <w:drawing>
+          <wp:inline distT="0" distB="0" distL="0" distR="0" wp14:anchorId="1D426734" wp14:editId="2AE6A479">
+            <wp:extent cx="5612130" cy="3155315"/>
+            <wp:effectExtent l="0" t="0" r="7620" b="6985"/>
+            <wp:docPr id="1" name="Imagen 1" descr="Interfaz de usuario gráfica, Texto, Aplicación&#10;&#10;Descripción generada automáticamente"/>
+            <wp:cNvGraphicFramePr>
+              <a:graphicFrameLocks xmlns:a="http://schemas.openxmlformats.org/drawingml/2006/main" noChangeAspect="1"/>
+            </wp:cNvGraphicFramePr>
+            <a:graphic xmlns:a="http://schemas.openxmlformats.org/drawingml/2006/main">
+              <a:graphicData uri="http://schemas.openxmlformats.org/drawingml/2006/picture">
+                <pic:pic xmlns:pic="http://schemas.openxmlformats.org/drawingml/2006/picture">
+                  <pic:nvPicPr>
+                    <pic:cNvPr id="1" name="Imagen 1" descr="Interfaz de usuario gráfica, Texto, Aplicación&#10;&#10;Descripción generada automáticamente"/>
+                    <pic:cNvPicPr/>
+                  </pic:nvPicPr>
+                  <pic:blipFill>
+                    <a:blip r:embed="rId8"/>
+                    <a:stretch>
+                      <a:fillRect/>
+                    </a:stretch>
+                  </pic:blipFill>
+                  <pic:spPr>
+                    <a:xfrm>
+                      <a:off x="0" y="0"/>
+                      <a:ext cx="5612130" cy="3155315"/>
+                    </a:xfrm>
+                    <a:prstGeom prst="rect">
+                      <a:avLst/>
+                    </a:prstGeom>
+                  </pic:spPr>
+                </pic:pic>
+              </a:graphicData>
+            </a:graphic>
+          </wp:inline>
+        </w:drawing>
+      </w:r>
+    </w:p>
+    <w:p>
+      <w:pPr>
+        <w:pStyle w:val="Prrafodelista"/>
+        <w:rPr>
+          <w:b/>
+          <w:bCs/>
+          <w:sz w:val="24"/>
+          <w:szCs w:val="24"/>
+        </w:rPr>
+      </w:pPr>
     </w:p>
     <w:p>
       <w:pPr>
@@ -1368,7 +1464,6 @@
                 <w:sz w:val="24"/>
                 <w:szCs w:val="24"/>
               </w:rPr>
-              <w:lastRenderedPageBreak/>
               <w:t>Descripción</w:t>
             </w:r>
           </w:p>
@@ -1696,6 +1791,7 @@
           <w:sz w:val="24"/>
           <w:szCs w:val="24"/>
         </w:rPr>
+        <w:lastRenderedPageBreak/>
         <w:t xml:space="preserve">Selecciona la opción Build / Build APK, para generar el apk. Modifica el nombre del archivo por </w:t>
       </w:r>
       <w:r>
@@ -1883,9 +1979,9 @@
     </w:p>
     <w:p/>
     <w:sectPr>
-      <w:headerReference w:type="even" r:id="rId8"/>
-      <w:headerReference w:type="default" r:id="rId9"/>
-      <w:headerReference w:type="first" r:id="rId10"/>
+      <w:headerReference w:type="even" r:id="rId9"/>
+      <w:headerReference w:type="default" r:id="rId10"/>
+      <w:headerReference w:type="first" r:id="rId11"/>
       <w:pgSz w:w="12240" w:h="15840"/>
       <w:pgMar w:top="2127" w:right="1701" w:bottom="1417" w:left="1701" w:header="708" w:footer="708" w:gutter="0"/>
       <w:cols w:space="708"/>

</xml_diff>

<commit_message>
version mas reciente del sprint 1
</commit_message>
<xml_diff>
--- a/Documentos Sprint/Sprint 1.docx
+++ b/Documentos Sprint/Sprint 1.docx
@@ -4247,19 +4247,10 @@
               </w:pBdr>
               <w:rPr>
                 <w:rFonts w:cstheme="minorHAnsi"/>
-                <w:b w:val="0"/>
-                <w:sz w:val="24"/>
-                <w:szCs w:val="24"/>
-              </w:rPr>
-            </w:pPr>
-            <w:r>
-              <w:rPr>
-                <w:rFonts w:cstheme="minorHAnsi"/>
-                <w:sz w:val="24"/>
-                <w:szCs w:val="24"/>
-              </w:rPr>
-              <w:t xml:space="preserve">Código del requerimiento </w:t>
-            </w:r>
+                <w:sz w:val="24"/>
+                <w:szCs w:val="24"/>
+              </w:rPr>
+            </w:pPr>
           </w:p>
         </w:tc>
         <w:tc>
@@ -4279,27 +4270,10 @@
               <w:cnfStyle w:val="000000100000" w:firstRow="0" w:lastRow="0" w:firstColumn="0" w:lastColumn="0" w:oddVBand="0" w:evenVBand="0" w:oddHBand="1" w:evenHBand="0" w:firstRowFirstColumn="0" w:firstRowLastColumn="0" w:lastRowFirstColumn="0" w:lastRowLastColumn="0"/>
               <w:rPr>
                 <w:rFonts w:cstheme="minorHAnsi"/>
-                <w:b/>
-                <w:sz w:val="24"/>
-                <w:szCs w:val="24"/>
-              </w:rPr>
-            </w:pPr>
-            <w:r>
-              <w:rPr>
-                <w:rFonts w:cstheme="minorHAnsi"/>
-                <w:sz w:val="24"/>
-                <w:szCs w:val="24"/>
-              </w:rPr>
-              <w:t>RF0</w:t>
-            </w:r>
-            <w:r>
-              <w:rPr>
-                <w:rFonts w:cstheme="minorHAnsi"/>
-                <w:sz w:val="24"/>
-                <w:szCs w:val="24"/>
-              </w:rPr>
-              <w:t>3</w:t>
-            </w:r>
+                <w:sz w:val="24"/>
+                <w:szCs w:val="24"/>
+              </w:rPr>
+            </w:pPr>
           </w:p>
         </w:tc>
       </w:tr>
@@ -4308,31 +4282,32 @@
           <w:tcPr>
             <w:cnfStyle w:val="001000000000" w:firstRow="0" w:lastRow="0" w:firstColumn="1" w:lastColumn="0" w:oddVBand="0" w:evenVBand="0" w:oddHBand="0" w:evenHBand="0" w:firstRowFirstColumn="0" w:firstRowLastColumn="0" w:lastRowFirstColumn="0" w:lastRowLastColumn="0"/>
             <w:tcW w:w="4485" w:type="dxa"/>
-            <w:vAlign w:val="center"/>
-          </w:tcPr>
-          <w:p>
-            <w:pPr>
-              <w:widowControl w:val="0"/>
-              <w:pBdr>
-                <w:top w:val="nil"/>
-                <w:left w:val="nil"/>
-                <w:bottom w:val="nil"/>
-                <w:right w:val="nil"/>
-                <w:between w:val="nil"/>
-              </w:pBdr>
-              <w:rPr>
-                <w:rFonts w:cstheme="minorHAnsi"/>
-                <w:sz w:val="24"/>
-                <w:szCs w:val="24"/>
-              </w:rPr>
-            </w:pPr>
-            <w:r>
-              <w:rPr>
-                <w:rFonts w:cstheme="minorHAnsi"/>
-                <w:sz w:val="24"/>
-                <w:szCs w:val="24"/>
-              </w:rPr>
-              <w:t xml:space="preserve">Nombre </w:t>
+          </w:tcPr>
+          <w:p>
+            <w:pPr>
+              <w:widowControl w:val="0"/>
+              <w:pBdr>
+                <w:top w:val="nil"/>
+                <w:left w:val="nil"/>
+                <w:bottom w:val="nil"/>
+                <w:right w:val="nil"/>
+                <w:between w:val="nil"/>
+              </w:pBdr>
+              <w:rPr>
+                <w:rFonts w:cstheme="minorHAnsi"/>
+                <w:b w:val="0"/>
+                <w:sz w:val="24"/>
+                <w:szCs w:val="24"/>
+              </w:rPr>
+            </w:pPr>
+            <w:bookmarkStart w:id="0" w:name="_Hlk116663730"/>
+            <w:r>
+              <w:rPr>
+                <w:rFonts w:cstheme="minorHAnsi"/>
+                <w:sz w:val="24"/>
+                <w:szCs w:val="24"/>
+              </w:rPr>
+              <w:t xml:space="preserve">Código del requerimiento </w:t>
             </w:r>
           </w:p>
         </w:tc>
@@ -4353,33 +4328,26 @@
               <w:cnfStyle w:val="000000000000" w:firstRow="0" w:lastRow="0" w:firstColumn="0" w:lastColumn="0" w:oddVBand="0" w:evenVBand="0" w:oddHBand="0" w:evenHBand="0" w:firstRowFirstColumn="0" w:firstRowLastColumn="0" w:lastRowFirstColumn="0" w:lastRowLastColumn="0"/>
               <w:rPr>
                 <w:rFonts w:cstheme="minorHAnsi"/>
-                <w:sz w:val="24"/>
-                <w:szCs w:val="24"/>
-              </w:rPr>
-            </w:pPr>
-            <w:r>
-              <w:rPr>
-                <w:rFonts w:cstheme="minorHAnsi"/>
-                <w:sz w:val="24"/>
-                <w:szCs w:val="24"/>
-              </w:rPr>
-              <w:t xml:space="preserve">Localización cliente, </w:t>
-            </w:r>
-            <w:r>
-              <w:rPr>
-                <w:rFonts w:cstheme="minorHAnsi"/>
-                <w:sz w:val="24"/>
-                <w:szCs w:val="24"/>
-              </w:rPr>
-              <w:t>tiendas</w:t>
-            </w:r>
-            <w:r>
-              <w:rPr>
-                <w:rFonts w:cstheme="minorHAnsi"/>
-                <w:sz w:val="24"/>
-                <w:szCs w:val="24"/>
-              </w:rPr>
-              <w:t>, domiciliario</w:t>
+                <w:b/>
+                <w:sz w:val="24"/>
+                <w:szCs w:val="24"/>
+              </w:rPr>
+            </w:pPr>
+            <w:r>
+              <w:rPr>
+                <w:rFonts w:cstheme="minorHAnsi"/>
+                <w:sz w:val="24"/>
+                <w:szCs w:val="24"/>
+              </w:rPr>
+              <w:t>RF0</w:t>
+            </w:r>
+            <w:r>
+              <w:rPr>
+                <w:rFonts w:cstheme="minorHAnsi"/>
+                <w:sz w:val="24"/>
+                <w:szCs w:val="24"/>
+              </w:rPr>
+              <w:t>3</w:t>
             </w:r>
           </w:p>
         </w:tc>
@@ -4416,7 +4384,7 @@
                 <w:sz w:val="24"/>
                 <w:szCs w:val="24"/>
               </w:rPr>
-              <w:t>Propósito</w:t>
+              <w:t xml:space="preserve">Nombre </w:t>
             </w:r>
           </w:p>
         </w:tc>
@@ -4447,31 +4415,23 @@
                 <w:sz w:val="24"/>
                 <w:szCs w:val="24"/>
               </w:rPr>
-              <w:t>Conocer la g</w:t>
-            </w:r>
-            <w:r>
-              <w:rPr>
-                <w:rFonts w:cstheme="minorHAnsi"/>
-                <w:sz w:val="24"/>
-                <w:szCs w:val="24"/>
-              </w:rPr>
-              <w:t>eolocalización</w:t>
-            </w:r>
-            <w:r>
-              <w:rPr>
-                <w:rFonts w:cstheme="minorHAnsi"/>
-                <w:sz w:val="24"/>
-                <w:szCs w:val="24"/>
-              </w:rPr>
-              <w:t>, rastreo de pedido</w:t>
-            </w:r>
-            <w:r>
-              <w:rPr>
-                <w:rFonts w:cstheme="minorHAnsi"/>
-                <w:sz w:val="24"/>
-                <w:szCs w:val="24"/>
-              </w:rPr>
-              <w:t xml:space="preserve"> </w:t>
+              <w:t xml:space="preserve">Localización cliente, </w:t>
+            </w:r>
+            <w:r>
+              <w:rPr>
+                <w:rFonts w:cstheme="minorHAnsi"/>
+                <w:sz w:val="24"/>
+                <w:szCs w:val="24"/>
+              </w:rPr>
+              <w:t>tiendas</w:t>
+            </w:r>
+            <w:r>
+              <w:rPr>
+                <w:rFonts w:cstheme="minorHAnsi"/>
+                <w:sz w:val="24"/>
+                <w:szCs w:val="24"/>
+              </w:rPr>
+              <w:t>, domiciliario</w:t>
             </w:r>
           </w:p>
         </w:tc>
@@ -4505,119 +4465,71 @@
                 <w:sz w:val="24"/>
                 <w:szCs w:val="24"/>
               </w:rPr>
+              <w:t>Propósito</w:t>
+            </w:r>
+          </w:p>
+        </w:tc>
+        <w:tc>
+          <w:tcPr>
+            <w:tcW w:w="4500" w:type="dxa"/>
+          </w:tcPr>
+          <w:p>
+            <w:pPr>
+              <w:widowControl w:val="0"/>
+              <w:pBdr>
+                <w:top w:val="nil"/>
+                <w:left w:val="nil"/>
+                <w:bottom w:val="nil"/>
+                <w:right w:val="nil"/>
+                <w:between w:val="nil"/>
+              </w:pBdr>
+              <w:cnfStyle w:val="000000000000" w:firstRow="0" w:lastRow="0" w:firstColumn="0" w:lastColumn="0" w:oddVBand="0" w:evenVBand="0" w:oddHBand="0" w:evenHBand="0" w:firstRowFirstColumn="0" w:firstRowLastColumn="0" w:lastRowFirstColumn="0" w:lastRowLastColumn="0"/>
+              <w:rPr>
+                <w:rFonts w:cstheme="minorHAnsi"/>
+                <w:sz w:val="24"/>
+                <w:szCs w:val="24"/>
+              </w:rPr>
+            </w:pPr>
+            <w:r>
+              <w:rPr>
+                <w:rFonts w:cstheme="minorHAnsi"/>
+                <w:sz w:val="24"/>
+                <w:szCs w:val="24"/>
+              </w:rPr>
+              <w:t>Conocer la g</w:t>
+            </w:r>
+            <w:r>
+              <w:rPr>
+                <w:rFonts w:cstheme="minorHAnsi"/>
+                <w:sz w:val="24"/>
+                <w:szCs w:val="24"/>
+              </w:rPr>
+              <w:t>eolocalización</w:t>
+            </w:r>
+            <w:r>
+              <w:rPr>
+                <w:rFonts w:cstheme="minorHAnsi"/>
+                <w:sz w:val="24"/>
+                <w:szCs w:val="24"/>
+              </w:rPr>
+              <w:t xml:space="preserve">, rastreo de </w:t>
+            </w:r>
+            <w:r>
+              <w:rPr>
+                <w:rFonts w:cstheme="minorHAnsi"/>
+                <w:sz w:val="24"/>
+                <w:szCs w:val="24"/>
+              </w:rPr>
               <w:lastRenderedPageBreak/>
-              <w:t>Descripción</w:t>
-            </w:r>
-          </w:p>
-        </w:tc>
-        <w:tc>
-          <w:tcPr>
-            <w:tcW w:w="4500" w:type="dxa"/>
-          </w:tcPr>
-          <w:p>
-            <w:pPr>
-              <w:widowControl w:val="0"/>
-              <w:pBdr>
-                <w:top w:val="nil"/>
-                <w:left w:val="nil"/>
-                <w:bottom w:val="nil"/>
-                <w:right w:val="nil"/>
-                <w:between w:val="nil"/>
-              </w:pBdr>
-              <w:cnfStyle w:val="000000000000" w:firstRow="0" w:lastRow="0" w:firstColumn="0" w:lastColumn="0" w:oddVBand="0" w:evenVBand="0" w:oddHBand="0" w:evenHBand="0" w:firstRowFirstColumn="0" w:firstRowLastColumn="0" w:lastRowFirstColumn="0" w:lastRowLastColumn="0"/>
-              <w:rPr>
-                <w:rFonts w:cstheme="minorHAnsi"/>
-                <w:sz w:val="24"/>
-                <w:szCs w:val="24"/>
-              </w:rPr>
-            </w:pPr>
-            <w:r>
-              <w:rPr>
-                <w:rFonts w:cstheme="minorHAnsi"/>
-                <w:sz w:val="24"/>
-                <w:szCs w:val="24"/>
-              </w:rPr>
-              <w:t xml:space="preserve">Visualización en un mapa de las diferentes tiendas y rastrear el pedido utilizando el </w:t>
-            </w:r>
-            <w:proofErr w:type="spellStart"/>
-            <w:r>
-              <w:rPr>
-                <w:rFonts w:cstheme="minorHAnsi"/>
-                <w:sz w:val="24"/>
-                <w:szCs w:val="24"/>
-              </w:rPr>
-              <w:t>gps</w:t>
-            </w:r>
-            <w:proofErr w:type="spellEnd"/>
-            <w:r>
-              <w:rPr>
-                <w:rFonts w:cstheme="minorHAnsi"/>
-                <w:sz w:val="24"/>
-                <w:szCs w:val="24"/>
-              </w:rPr>
-              <w:t xml:space="preserve"> del dispositivo móvil del domiciliario.</w:t>
-            </w:r>
-          </w:p>
-          <w:p>
-            <w:pPr>
-              <w:widowControl w:val="0"/>
-              <w:pBdr>
-                <w:top w:val="nil"/>
-                <w:left w:val="nil"/>
-                <w:bottom w:val="nil"/>
-                <w:right w:val="nil"/>
-                <w:between w:val="nil"/>
-              </w:pBdr>
-              <w:cnfStyle w:val="000000000000" w:firstRow="0" w:lastRow="0" w:firstColumn="0" w:lastColumn="0" w:oddVBand="0" w:evenVBand="0" w:oddHBand="0" w:evenHBand="0" w:firstRowFirstColumn="0" w:firstRowLastColumn="0" w:lastRowFirstColumn="0" w:lastRowLastColumn="0"/>
-              <w:rPr>
-                <w:rFonts w:cstheme="minorHAnsi"/>
-                <w:sz w:val="24"/>
-                <w:szCs w:val="24"/>
-              </w:rPr>
-            </w:pPr>
-            <w:r>
-              <w:rPr>
-                <w:rFonts w:cstheme="minorHAnsi"/>
-                <w:sz w:val="24"/>
-                <w:szCs w:val="24"/>
-              </w:rPr>
-              <w:t xml:space="preserve">Visualización en un mapa de </w:t>
-            </w:r>
-            <w:proofErr w:type="gramStart"/>
-            <w:r>
-              <w:rPr>
-                <w:rFonts w:cstheme="minorHAnsi"/>
-                <w:sz w:val="24"/>
-                <w:szCs w:val="24"/>
-              </w:rPr>
-              <w:t>las diferentes cliente</w:t>
-            </w:r>
-            <w:proofErr w:type="gramEnd"/>
-            <w:r>
-              <w:rPr>
-                <w:rFonts w:cstheme="minorHAnsi"/>
-                <w:sz w:val="24"/>
-                <w:szCs w:val="24"/>
-              </w:rPr>
-              <w:t xml:space="preserve"> y rastrear el pedido utilizando el </w:t>
-            </w:r>
-            <w:proofErr w:type="spellStart"/>
-            <w:r>
-              <w:rPr>
-                <w:rFonts w:cstheme="minorHAnsi"/>
-                <w:sz w:val="24"/>
-                <w:szCs w:val="24"/>
-              </w:rPr>
-              <w:t>gps</w:t>
-            </w:r>
-            <w:proofErr w:type="spellEnd"/>
-            <w:r>
-              <w:rPr>
-                <w:rFonts w:cstheme="minorHAnsi"/>
-                <w:sz w:val="24"/>
-                <w:szCs w:val="24"/>
-              </w:rPr>
-              <w:t xml:space="preserve"> del dispositivo móvil del domiciliario.</w:t>
+              <w:t>pedido</w:t>
+            </w:r>
+            <w:r>
+              <w:rPr>
+                <w:rFonts w:cstheme="minorHAnsi"/>
+                <w:sz w:val="24"/>
+                <w:szCs w:val="24"/>
+              </w:rPr>
+              <w:t xml:space="preserve"> </w:t>
             </w:r>
           </w:p>
         </w:tc>
@@ -4654,7 +4566,8 @@
                 <w:sz w:val="24"/>
                 <w:szCs w:val="24"/>
               </w:rPr>
-              <w:t>Entrada</w:t>
+              <w:lastRenderedPageBreak/>
+              <w:t>Descripción</w:t>
             </w:r>
           </w:p>
         </w:tc>
@@ -4679,6 +4592,14 @@
                 <w:szCs w:val="24"/>
               </w:rPr>
             </w:pPr>
+            <w:r>
+              <w:rPr>
+                <w:rFonts w:cstheme="minorHAnsi"/>
+                <w:sz w:val="24"/>
+                <w:szCs w:val="24"/>
+              </w:rPr>
+              <w:t xml:space="preserve">Visualización en un mapa de las diferentes tiendas y rastrear el pedido utilizando el </w:t>
+            </w:r>
             <w:proofErr w:type="spellStart"/>
             <w:r>
               <w:rPr>
@@ -4686,7 +4607,7 @@
                 <w:sz w:val="24"/>
                 <w:szCs w:val="24"/>
               </w:rPr>
-              <w:t>Geolocalizacion</w:t>
+              <w:t>gps</w:t>
             </w:r>
             <w:proofErr w:type="spellEnd"/>
             <w:r>
@@ -4695,7 +4616,7 @@
                 <w:sz w:val="24"/>
                 <w:szCs w:val="24"/>
               </w:rPr>
-              <w:t xml:space="preserve"> de Tienda</w:t>
+              <w:t xml:space="preserve"> del dispositivo móvil del domiciliario.</w:t>
             </w:r>
           </w:p>
           <w:p>
@@ -4715,6 +4636,32 @@
                 <w:szCs w:val="24"/>
               </w:rPr>
             </w:pPr>
+            <w:r>
+              <w:rPr>
+                <w:rFonts w:cstheme="minorHAnsi"/>
+                <w:sz w:val="24"/>
+                <w:szCs w:val="24"/>
+              </w:rPr>
+              <w:t xml:space="preserve">Visualización en un mapa de </w:t>
+            </w:r>
+            <w:proofErr w:type="gramStart"/>
+            <w:r>
+              <w:rPr>
+                <w:rFonts w:cstheme="minorHAnsi"/>
+                <w:sz w:val="24"/>
+                <w:szCs w:val="24"/>
+              </w:rPr>
+              <w:t>las diferentes cliente</w:t>
+            </w:r>
+            <w:proofErr w:type="gramEnd"/>
+            <w:r>
+              <w:rPr>
+                <w:rFonts w:cstheme="minorHAnsi"/>
+                <w:sz w:val="24"/>
+                <w:szCs w:val="24"/>
+              </w:rPr>
+              <w:t xml:space="preserve"> y rastrear el pedido utilizando el </w:t>
+            </w:r>
             <w:proofErr w:type="spellStart"/>
             <w:r>
               <w:rPr>
@@ -4722,7 +4669,7 @@
                 <w:sz w:val="24"/>
                 <w:szCs w:val="24"/>
               </w:rPr>
-              <w:t>Geolocalizacion</w:t>
+              <w:t>gps</w:t>
             </w:r>
             <w:proofErr w:type="spellEnd"/>
             <w:r>
@@ -4731,69 +4678,7 @@
                 <w:sz w:val="24"/>
                 <w:szCs w:val="24"/>
               </w:rPr>
-              <w:t xml:space="preserve"> cliente</w:t>
-            </w:r>
-          </w:p>
-          <w:p>
-            <w:pPr>
-              <w:widowControl w:val="0"/>
-              <w:pBdr>
-                <w:top w:val="nil"/>
-                <w:left w:val="nil"/>
-                <w:bottom w:val="nil"/>
-                <w:right w:val="nil"/>
-                <w:between w:val="nil"/>
-              </w:pBdr>
-              <w:cnfStyle w:val="000000100000" w:firstRow="0" w:lastRow="0" w:firstColumn="0" w:lastColumn="0" w:oddVBand="0" w:evenVBand="0" w:oddHBand="1" w:evenHBand="0" w:firstRowFirstColumn="0" w:firstRowLastColumn="0" w:lastRowFirstColumn="0" w:lastRowLastColumn="0"/>
-              <w:rPr>
-                <w:rFonts w:cstheme="minorHAnsi"/>
-                <w:sz w:val="24"/>
-                <w:szCs w:val="24"/>
-              </w:rPr>
-            </w:pPr>
-            <w:proofErr w:type="spellStart"/>
-            <w:r>
-              <w:rPr>
-                <w:rFonts w:cstheme="minorHAnsi"/>
-                <w:sz w:val="24"/>
-                <w:szCs w:val="24"/>
-              </w:rPr>
-              <w:t>Geolocalizacion</w:t>
-            </w:r>
-            <w:proofErr w:type="spellEnd"/>
-            <w:r>
-              <w:rPr>
-                <w:rFonts w:cstheme="minorHAnsi"/>
-                <w:sz w:val="24"/>
-                <w:szCs w:val="24"/>
-              </w:rPr>
-              <w:t xml:space="preserve"> domiciliario</w:t>
-            </w:r>
-          </w:p>
-          <w:p>
-            <w:pPr>
-              <w:widowControl w:val="0"/>
-              <w:pBdr>
-                <w:top w:val="nil"/>
-                <w:left w:val="nil"/>
-                <w:bottom w:val="nil"/>
-                <w:right w:val="nil"/>
-                <w:between w:val="nil"/>
-              </w:pBdr>
-              <w:cnfStyle w:val="000000100000" w:firstRow="0" w:lastRow="0" w:firstColumn="0" w:lastColumn="0" w:oddVBand="0" w:evenVBand="0" w:oddHBand="1" w:evenHBand="0" w:firstRowFirstColumn="0" w:firstRowLastColumn="0" w:lastRowFirstColumn="0" w:lastRowLastColumn="0"/>
-              <w:rPr>
-                <w:rFonts w:cstheme="minorHAnsi"/>
-                <w:sz w:val="24"/>
-                <w:szCs w:val="24"/>
-              </w:rPr>
-            </w:pPr>
-            <w:r>
-              <w:rPr>
-                <w:rFonts w:cstheme="minorHAnsi"/>
-                <w:sz w:val="24"/>
-                <w:szCs w:val="24"/>
-              </w:rPr>
-              <w:t>Mapa ciudad</w:t>
+              <w:t xml:space="preserve"> del dispositivo móvil del domiciliario.</w:t>
             </w:r>
           </w:p>
         </w:tc>
@@ -4827,7 +4712,7 @@
                 <w:sz w:val="24"/>
                 <w:szCs w:val="24"/>
               </w:rPr>
-              <w:t>Salida</w:t>
+              <w:t>Entrada</w:t>
             </w:r>
           </w:p>
         </w:tc>
@@ -4852,13 +4737,121 @@
                 <w:szCs w:val="24"/>
               </w:rPr>
             </w:pPr>
-            <w:r>
-              <w:rPr>
-                <w:rFonts w:cstheme="minorHAnsi"/>
-                <w:sz w:val="24"/>
-                <w:szCs w:val="24"/>
-              </w:rPr>
-              <w:t>Visual en el mapa de rastreo en tiempo real del pedido</w:t>
+            <w:proofErr w:type="spellStart"/>
+            <w:r>
+              <w:rPr>
+                <w:rFonts w:cstheme="minorHAnsi"/>
+                <w:sz w:val="24"/>
+                <w:szCs w:val="24"/>
+              </w:rPr>
+              <w:t>Geolocalizacion</w:t>
+            </w:r>
+            <w:proofErr w:type="spellEnd"/>
+            <w:r>
+              <w:rPr>
+                <w:rFonts w:cstheme="minorHAnsi"/>
+                <w:sz w:val="24"/>
+                <w:szCs w:val="24"/>
+              </w:rPr>
+              <w:t xml:space="preserve"> de Tienda</w:t>
+            </w:r>
+          </w:p>
+          <w:p>
+            <w:pPr>
+              <w:widowControl w:val="0"/>
+              <w:pBdr>
+                <w:top w:val="nil"/>
+                <w:left w:val="nil"/>
+                <w:bottom w:val="nil"/>
+                <w:right w:val="nil"/>
+                <w:between w:val="nil"/>
+              </w:pBdr>
+              <w:cnfStyle w:val="000000000000" w:firstRow="0" w:lastRow="0" w:firstColumn="0" w:lastColumn="0" w:oddVBand="0" w:evenVBand="0" w:oddHBand="0" w:evenHBand="0" w:firstRowFirstColumn="0" w:firstRowLastColumn="0" w:lastRowFirstColumn="0" w:lastRowLastColumn="0"/>
+              <w:rPr>
+                <w:rFonts w:cstheme="minorHAnsi"/>
+                <w:sz w:val="24"/>
+                <w:szCs w:val="24"/>
+              </w:rPr>
+            </w:pPr>
+            <w:proofErr w:type="spellStart"/>
+            <w:r>
+              <w:rPr>
+                <w:rFonts w:cstheme="minorHAnsi"/>
+                <w:sz w:val="24"/>
+                <w:szCs w:val="24"/>
+              </w:rPr>
+              <w:t>Geolocalizacion</w:t>
+            </w:r>
+            <w:proofErr w:type="spellEnd"/>
+            <w:r>
+              <w:rPr>
+                <w:rFonts w:cstheme="minorHAnsi"/>
+                <w:sz w:val="24"/>
+                <w:szCs w:val="24"/>
+              </w:rPr>
+              <w:t xml:space="preserve"> cliente</w:t>
+            </w:r>
+          </w:p>
+          <w:p>
+            <w:pPr>
+              <w:widowControl w:val="0"/>
+              <w:pBdr>
+                <w:top w:val="nil"/>
+                <w:left w:val="nil"/>
+                <w:bottom w:val="nil"/>
+                <w:right w:val="nil"/>
+                <w:between w:val="nil"/>
+              </w:pBdr>
+              <w:cnfStyle w:val="000000000000" w:firstRow="0" w:lastRow="0" w:firstColumn="0" w:lastColumn="0" w:oddVBand="0" w:evenVBand="0" w:oddHBand="0" w:evenHBand="0" w:firstRowFirstColumn="0" w:firstRowLastColumn="0" w:lastRowFirstColumn="0" w:lastRowLastColumn="0"/>
+              <w:rPr>
+                <w:rFonts w:cstheme="minorHAnsi"/>
+                <w:sz w:val="24"/>
+                <w:szCs w:val="24"/>
+              </w:rPr>
+            </w:pPr>
+            <w:proofErr w:type="spellStart"/>
+            <w:r>
+              <w:rPr>
+                <w:rFonts w:cstheme="minorHAnsi"/>
+                <w:sz w:val="24"/>
+                <w:szCs w:val="24"/>
+              </w:rPr>
+              <w:t>Geolocalizacion</w:t>
+            </w:r>
+            <w:proofErr w:type="spellEnd"/>
+            <w:r>
+              <w:rPr>
+                <w:rFonts w:cstheme="minorHAnsi"/>
+                <w:sz w:val="24"/>
+                <w:szCs w:val="24"/>
+              </w:rPr>
+              <w:t xml:space="preserve"> domiciliario</w:t>
+            </w:r>
+          </w:p>
+          <w:p>
+            <w:pPr>
+              <w:widowControl w:val="0"/>
+              <w:pBdr>
+                <w:top w:val="nil"/>
+                <w:left w:val="nil"/>
+                <w:bottom w:val="nil"/>
+                <w:right w:val="nil"/>
+                <w:between w:val="nil"/>
+              </w:pBdr>
+              <w:cnfStyle w:val="000000000000" w:firstRow="0" w:lastRow="0" w:firstColumn="0" w:lastColumn="0" w:oddVBand="0" w:evenVBand="0" w:oddHBand="0" w:evenHBand="0" w:firstRowFirstColumn="0" w:firstRowLastColumn="0" w:lastRowFirstColumn="0" w:lastRowLastColumn="0"/>
+              <w:rPr>
+                <w:rFonts w:cstheme="minorHAnsi"/>
+                <w:sz w:val="24"/>
+                <w:szCs w:val="24"/>
+              </w:rPr>
+            </w:pPr>
+            <w:r>
+              <w:rPr>
+                <w:rFonts w:cstheme="minorHAnsi"/>
+                <w:sz w:val="24"/>
+                <w:szCs w:val="24"/>
+              </w:rPr>
+              <w:t>Mapa ciudad</w:t>
             </w:r>
           </w:p>
         </w:tc>
@@ -4895,6 +4888,71 @@
                 <w:sz w:val="24"/>
                 <w:szCs w:val="24"/>
               </w:rPr>
+              <w:t>Salida</w:t>
+            </w:r>
+          </w:p>
+        </w:tc>
+        <w:tc>
+          <w:tcPr>
+            <w:tcW w:w="4500" w:type="dxa"/>
+          </w:tcPr>
+          <w:p>
+            <w:pPr>
+              <w:widowControl w:val="0"/>
+              <w:pBdr>
+                <w:top w:val="nil"/>
+                <w:left w:val="nil"/>
+                <w:bottom w:val="nil"/>
+                <w:right w:val="nil"/>
+                <w:between w:val="nil"/>
+              </w:pBdr>
+              <w:cnfStyle w:val="000000100000" w:firstRow="0" w:lastRow="0" w:firstColumn="0" w:lastColumn="0" w:oddVBand="0" w:evenVBand="0" w:oddHBand="1" w:evenHBand="0" w:firstRowFirstColumn="0" w:firstRowLastColumn="0" w:lastRowFirstColumn="0" w:lastRowLastColumn="0"/>
+              <w:rPr>
+                <w:rFonts w:cstheme="minorHAnsi"/>
+                <w:sz w:val="24"/>
+                <w:szCs w:val="24"/>
+              </w:rPr>
+            </w:pPr>
+            <w:r>
+              <w:rPr>
+                <w:rFonts w:cstheme="minorHAnsi"/>
+                <w:sz w:val="24"/>
+                <w:szCs w:val="24"/>
+              </w:rPr>
+              <w:t>Visual en el mapa de rastreo en tiempo real del pedido</w:t>
+            </w:r>
+          </w:p>
+        </w:tc>
+      </w:tr>
+      <w:tr>
+        <w:tc>
+          <w:tcPr>
+            <w:cnfStyle w:val="001000000000" w:firstRow="0" w:lastRow="0" w:firstColumn="1" w:lastColumn="0" w:oddVBand="0" w:evenVBand="0" w:oddHBand="0" w:evenHBand="0" w:firstRowFirstColumn="0" w:firstRowLastColumn="0" w:lastRowFirstColumn="0" w:lastRowLastColumn="0"/>
+            <w:tcW w:w="4485" w:type="dxa"/>
+            <w:vAlign w:val="center"/>
+          </w:tcPr>
+          <w:p>
+            <w:pPr>
+              <w:widowControl w:val="0"/>
+              <w:pBdr>
+                <w:top w:val="nil"/>
+                <w:left w:val="nil"/>
+                <w:bottom w:val="nil"/>
+                <w:right w:val="nil"/>
+                <w:between w:val="nil"/>
+              </w:pBdr>
+              <w:rPr>
+                <w:rFonts w:cstheme="minorHAnsi"/>
+                <w:sz w:val="24"/>
+                <w:szCs w:val="24"/>
+              </w:rPr>
+            </w:pPr>
+            <w:r>
+              <w:rPr>
+                <w:rFonts w:cstheme="minorHAnsi"/>
+                <w:sz w:val="24"/>
+                <w:szCs w:val="24"/>
+              </w:rPr>
               <w:t>Tipo de usuario</w:t>
             </w:r>
           </w:p>
@@ -4913,7 +4971,7 @@
                 <w:right w:val="nil"/>
                 <w:between w:val="nil"/>
               </w:pBdr>
-              <w:cnfStyle w:val="000000100000" w:firstRow="0" w:lastRow="0" w:firstColumn="0" w:lastColumn="0" w:oddVBand="0" w:evenVBand="0" w:oddHBand="1" w:evenHBand="0" w:firstRowFirstColumn="0" w:firstRowLastColumn="0" w:lastRowFirstColumn="0" w:lastRowLastColumn="0"/>
+              <w:cnfStyle w:val="000000000000" w:firstRow="0" w:lastRow="0" w:firstColumn="0" w:lastColumn="0" w:oddVBand="0" w:evenVBand="0" w:oddHBand="0" w:evenHBand="0" w:firstRowFirstColumn="0" w:firstRowLastColumn="0" w:lastRowFirstColumn="0" w:lastRowLastColumn="0"/>
               <w:rPr>
                 <w:rFonts w:cstheme="minorHAnsi"/>
                 <w:sz w:val="24"/>
@@ -4939,6 +4997,7 @@
           </w:p>
         </w:tc>
       </w:tr>
+      <w:bookmarkEnd w:id="0"/>
     </w:tbl>
     <w:p>
       <w:pPr>
@@ -5396,7 +5455,14 @@
               <w:rPr>
                 <w:color w:val="000000"/>
               </w:rPr>
-              <w:t xml:space="preserve"> El administrador o el usuario de soporte información del usuario, datos de pago, datos de pedido, datos del producto, datos del restaurante, datos del domiciliario.</w:t>
+              <w:t xml:space="preserve"> El administrador o el usuario de soporte información del usuario, datos de pago, datos de pedido, datos del producto, </w:t>
+            </w:r>
+            <w:r>
+              <w:rPr>
+                <w:color w:val="000000"/>
+              </w:rPr>
+              <w:lastRenderedPageBreak/>
+              <w:t>datos del restaurante, datos del domiciliario.</w:t>
             </w:r>
           </w:p>
         </w:tc>
@@ -6509,6 +6575,7 @@
                 <w:sz w:val="24"/>
                 <w:szCs w:val="24"/>
               </w:rPr>
+              <w:lastRenderedPageBreak/>
               <w:t xml:space="preserve">Código del requerimiento </w:t>
             </w:r>
           </w:p>
@@ -6659,7 +6726,6 @@
                 <w:sz w:val="24"/>
                 <w:szCs w:val="24"/>
               </w:rPr>
-              <w:lastRenderedPageBreak/>
               <w:t>Propósito</w:t>
             </w:r>
           </w:p>
@@ -8244,7 +8310,16 @@
                 <w:sz w:val="24"/>
                 <w:szCs w:val="24"/>
               </w:rPr>
-              <w:t>Ofrecer una aplicación eficiente en términos de respuesta, actualización y consumo de energía.</w:t>
+              <w:t xml:space="preserve">Ofrecer una aplicación eficiente en </w:t>
+            </w:r>
+            <w:r>
+              <w:rPr>
+                <w:rFonts w:cstheme="minorHAnsi"/>
+                <w:sz w:val="24"/>
+                <w:szCs w:val="24"/>
+              </w:rPr>
+              <w:lastRenderedPageBreak/>
+              <w:t>términos de respuesta, actualización y consumo de energía.</w:t>
             </w:r>
           </w:p>
         </w:tc>

</xml_diff>